<commit_message>
Vyuthi - Credits Song
</commit_message>
<xml_diff>
--- a/The_A_Shorts/2. BMM/BV - Screenplay - English.docx
+++ b/The_A_Shorts/2. BMM/BV - Screenplay - English.docx
@@ -812,7 +812,21 @@
         <w:rPr>
           <w:rFonts w:ascii="Courier New" w:hAnsi="Courier New" w:cs="Courier New"/>
         </w:rPr>
-        <w:t>(looks through the book)</w:t>
+        <w:t>(</w:t>
+      </w:r>
+      <w:proofErr w:type="gramStart"/>
+      <w:r>
+        <w:rPr>
+          <w:rFonts w:ascii="Courier New" w:hAnsi="Courier New" w:cs="Courier New"/>
+        </w:rPr>
+        <w:t>looks</w:t>
+      </w:r>
+      <w:proofErr w:type="gramEnd"/>
+      <w:r>
+        <w:rPr>
+          <w:rFonts w:ascii="Courier New" w:hAnsi="Courier New" w:cs="Courier New"/>
+        </w:rPr>
+        <w:t xml:space="preserve"> through the book)</w:t>
       </w:r>
       <w:r>
         <w:rPr>
@@ -1857,8 +1871,16 @@
           <w:rFonts w:ascii="Courier New" w:hAnsi="Courier New" w:cs="Courier New"/>
         </w:rPr>
         <w:br/>
-        <w:t>Our house has a ghost itseems</w:t>
-      </w:r>
+        <w:t xml:space="preserve">Our house has a ghost </w:t>
+      </w:r>
+      <w:proofErr w:type="spellStart"/>
+      <w:r>
+        <w:rPr>
+          <w:rFonts w:ascii="Courier New" w:hAnsi="Courier New" w:cs="Courier New"/>
+        </w:rPr>
+        <w:t>itseems</w:t>
+      </w:r>
+      <w:proofErr w:type="spellEnd"/>
       <w:r>
         <w:rPr>
           <w:rFonts w:ascii="Courier New" w:hAnsi="Courier New" w:cs="Courier New"/>
@@ -11002,7 +11024,13 @@
         <w:rPr>
           <w:rFonts w:ascii="Courier New" w:hAnsi="Courier New" w:cs="Courier New"/>
         </w:rPr>
-        <w:t>Adi’s pupils dilate. He falls and hits his head on a pool table. Black.</w:t>
+        <w:t>Blood drips from Adi’s nose</w:t>
+      </w:r>
+      <w:r>
+        <w:rPr>
+          <w:rFonts w:ascii="Courier New" w:hAnsi="Courier New" w:cs="Courier New"/>
+        </w:rPr>
+        <w:t>. He falls and hits his head on a pool table. Black.</w:t>
       </w:r>
     </w:p>
     <w:p>
@@ -19522,6 +19550,12 @@
           <w:rFonts w:ascii="Courier New" w:hAnsi="Courier New" w:cs="Courier New"/>
         </w:rPr>
         <w:br/>
+      </w:r>
+      <w:proofErr w:type="spellStart"/>
+      <w:r>
+        <w:rPr>
+          <w:rFonts w:ascii="Courier New" w:hAnsi="Courier New" w:cs="Courier New"/>
+        </w:rPr>
         <w:t>Pitr</w:t>
       </w:r>
       <w:r>
@@ -19530,6 +19564,7 @@
         </w:rPr>
         <w:t>u</w:t>
       </w:r>
+      <w:proofErr w:type="spellEnd"/>
       <w:r>
         <w:rPr>
           <w:rFonts w:ascii="Courier New" w:hAnsi="Courier New" w:cs="Courier New"/>
@@ -19703,7 +19738,21 @@
         <w:rPr>
           <w:rFonts w:ascii="Courier New" w:hAnsi="Courier New" w:cs="Courier New"/>
         </w:rPr>
-        <w:t>This is Pitru Loka</w:t>
+        <w:t xml:space="preserve">This is </w:t>
+      </w:r>
+      <w:proofErr w:type="spellStart"/>
+      <w:r>
+        <w:rPr>
+          <w:rFonts w:ascii="Courier New" w:hAnsi="Courier New" w:cs="Courier New"/>
+        </w:rPr>
+        <w:t>Pitru</w:t>
+      </w:r>
+      <w:proofErr w:type="spellEnd"/>
+      <w:r>
+        <w:rPr>
+          <w:rFonts w:ascii="Courier New" w:hAnsi="Courier New" w:cs="Courier New"/>
+        </w:rPr>
+        <w:t xml:space="preserve"> Loka</w:t>
       </w:r>
       <w:r>
         <w:rPr>
@@ -19712,12 +19761,14 @@
         <w:br/>
         <w:t xml:space="preserve">You still have one </w:t>
       </w:r>
+      <w:proofErr w:type="spellStart"/>
       <w:r>
         <w:rPr>
           <w:rFonts w:ascii="Courier New" w:hAnsi="Courier New" w:cs="Courier New"/>
         </w:rPr>
         <w:t>Samvatsara</w:t>
       </w:r>
+      <w:proofErr w:type="spellEnd"/>
       <w:r>
         <w:rPr>
           <w:rFonts w:ascii="Courier New" w:hAnsi="Courier New" w:cs="Courier New"/>
@@ -19930,12 +19981,14 @@
         <w:br/>
         <w:t xml:space="preserve">Just one </w:t>
       </w:r>
+      <w:proofErr w:type="spellStart"/>
       <w:r>
         <w:rPr>
           <w:rFonts w:ascii="Courier New" w:hAnsi="Courier New" w:cs="Courier New"/>
         </w:rPr>
         <w:t>Samvatsara</w:t>
       </w:r>
+      <w:proofErr w:type="spellEnd"/>
     </w:p>
     <w:p>
       <w:pPr>
@@ -24709,11 +24762,19 @@
         </w:rPr>
         <w:br/>
       </w:r>
-      <w:r>
-        <w:rPr>
-          <w:rFonts w:ascii="Courier New" w:hAnsi="Courier New" w:cs="Courier New"/>
-        </w:rPr>
-        <w:t xml:space="preserve">Naanu </w:t>
+      <w:proofErr w:type="spellStart"/>
+      <w:r>
+        <w:rPr>
+          <w:rFonts w:ascii="Courier New" w:hAnsi="Courier New" w:cs="Courier New"/>
+        </w:rPr>
+        <w:t>Naanu</w:t>
+      </w:r>
+      <w:proofErr w:type="spellEnd"/>
+      <w:r>
+        <w:rPr>
+          <w:rFonts w:ascii="Courier New" w:hAnsi="Courier New" w:cs="Courier New"/>
+        </w:rPr>
+        <w:t xml:space="preserve"> </w:t>
       </w:r>
       <w:r>
         <w:rPr>
@@ -24741,6 +24802,7 @@
         </w:rPr>
         <w:t xml:space="preserve"> </w:t>
       </w:r>
+      <w:proofErr w:type="spellStart"/>
       <w:r>
         <w:rPr>
           <w:rFonts w:ascii="Courier New" w:hAnsi="Courier New" w:cs="Courier New"/>
@@ -24751,7 +24813,14 @@
         <w:rPr>
           <w:rFonts w:ascii="Courier New" w:hAnsi="Courier New" w:cs="Courier New"/>
         </w:rPr>
-        <w:t>ha Chaye I</w:t>
+        <w:t>ha</w:t>
+      </w:r>
+      <w:proofErr w:type="spellEnd"/>
+      <w:r>
+        <w:rPr>
+          <w:rFonts w:ascii="Courier New" w:hAnsi="Courier New" w:cs="Courier New"/>
+        </w:rPr>
+        <w:t xml:space="preserve"> Chaye I</w:t>
       </w:r>
       <w:r>
         <w:rPr>
@@ -24790,18 +24859,34 @@
         </w:rPr>
         <w:br/>
       </w:r>
-      <w:r>
-        <w:rPr>
-          <w:rFonts w:ascii="Courier New" w:hAnsi="Courier New" w:cs="Courier New"/>
-        </w:rPr>
-        <w:t xml:space="preserve">Satvakke </w:t>
-      </w:r>
-      <w:r>
-        <w:rPr>
-          <w:rFonts w:ascii="Courier New" w:hAnsi="Courier New" w:cs="Courier New"/>
-        </w:rPr>
-        <w:t>Bandha Thamakethu</w:t>
-      </w:r>
+      <w:proofErr w:type="spellStart"/>
+      <w:r>
+        <w:rPr>
+          <w:rFonts w:ascii="Courier New" w:hAnsi="Courier New" w:cs="Courier New"/>
+        </w:rPr>
+        <w:t>Satvakke</w:t>
+      </w:r>
+      <w:proofErr w:type="spellEnd"/>
+      <w:r>
+        <w:rPr>
+          <w:rFonts w:ascii="Courier New" w:hAnsi="Courier New" w:cs="Courier New"/>
+        </w:rPr>
+        <w:t xml:space="preserve"> </w:t>
+      </w:r>
+      <w:r>
+        <w:rPr>
+          <w:rFonts w:ascii="Courier New" w:hAnsi="Courier New" w:cs="Courier New"/>
+        </w:rPr>
+        <w:t xml:space="preserve">Bandha </w:t>
+      </w:r>
+      <w:proofErr w:type="spellStart"/>
+      <w:r>
+        <w:rPr>
+          <w:rFonts w:ascii="Courier New" w:hAnsi="Courier New" w:cs="Courier New"/>
+        </w:rPr>
+        <w:t>Thamakethu</w:t>
+      </w:r>
+      <w:proofErr w:type="spellEnd"/>
       <w:r>
         <w:rPr>
           <w:rFonts w:ascii="Courier New" w:hAnsi="Courier New" w:cs="Courier New"/>
@@ -24824,6 +24909,7 @@
         </w:rPr>
         <w:br/>
       </w:r>
+      <w:proofErr w:type="spellStart"/>
       <w:r>
         <w:rPr>
           <w:rFonts w:ascii="Courier New" w:hAnsi="Courier New" w:cs="Courier New"/>
@@ -24836,18 +24922,28 @@
         </w:rPr>
         <w:t>jana</w:t>
       </w:r>
-      <w:r>
-        <w:rPr>
-          <w:rFonts w:ascii="Courier New" w:hAnsi="Courier New" w:cs="Courier New"/>
-        </w:rPr>
-        <w:t xml:space="preserve"> Dhootha</w:t>
-      </w:r>
-      <w:r>
-        <w:rPr>
-          <w:rFonts w:ascii="Courier New" w:hAnsi="Courier New" w:cs="Courier New"/>
-        </w:rPr>
-        <w:br/>
-      </w:r>
+      <w:proofErr w:type="spellEnd"/>
+      <w:r>
+        <w:rPr>
+          <w:rFonts w:ascii="Courier New" w:hAnsi="Courier New" w:cs="Courier New"/>
+        </w:rPr>
+        <w:t xml:space="preserve"> </w:t>
+      </w:r>
+      <w:proofErr w:type="spellStart"/>
+      <w:r>
+        <w:rPr>
+          <w:rFonts w:ascii="Courier New" w:hAnsi="Courier New" w:cs="Courier New"/>
+        </w:rPr>
+        <w:t>Dhootha</w:t>
+      </w:r>
+      <w:proofErr w:type="spellEnd"/>
+      <w:r>
+        <w:rPr>
+          <w:rFonts w:ascii="Courier New" w:hAnsi="Courier New" w:cs="Courier New"/>
+        </w:rPr>
+        <w:br/>
+      </w:r>
+      <w:proofErr w:type="spellStart"/>
       <w:r>
         <w:rPr>
           <w:rFonts w:ascii="Courier New" w:hAnsi="Courier New" w:cs="Courier New"/>
@@ -24860,6 +24956,7 @@
         </w:rPr>
         <w:t>vina</w:t>
       </w:r>
+      <w:proofErr w:type="spellEnd"/>
       <w:r>
         <w:rPr>
           <w:rFonts w:ascii="Courier New" w:hAnsi="Courier New" w:cs="Courier New"/>
@@ -24871,14 +24968,48 @@
           <w:rFonts w:ascii="Courier New" w:hAnsi="Courier New" w:cs="Courier New"/>
         </w:rPr>
         <w:br/>
-        <w:t>Yamakinkara Yamabhatta</w:t>
-      </w:r>
-      <w:r>
-        <w:rPr>
-          <w:rFonts w:ascii="Courier New" w:hAnsi="Courier New" w:cs="Courier New"/>
-        </w:rPr>
-        <w:br/>
-        <w:t>Pretha Darshi</w:t>
+      </w:r>
+      <w:proofErr w:type="spellStart"/>
+      <w:r>
+        <w:rPr>
+          <w:rFonts w:ascii="Courier New" w:hAnsi="Courier New" w:cs="Courier New"/>
+        </w:rPr>
+        <w:t>Yamakinkara</w:t>
+      </w:r>
+      <w:proofErr w:type="spellEnd"/>
+      <w:r>
+        <w:rPr>
+          <w:rFonts w:ascii="Courier New" w:hAnsi="Courier New" w:cs="Courier New"/>
+        </w:rPr>
+        <w:t xml:space="preserve"> </w:t>
+      </w:r>
+      <w:proofErr w:type="spellStart"/>
+      <w:r>
+        <w:rPr>
+          <w:rFonts w:ascii="Courier New" w:hAnsi="Courier New" w:cs="Courier New"/>
+        </w:rPr>
+        <w:t>Yamabhatta</w:t>
+      </w:r>
+      <w:proofErr w:type="spellEnd"/>
+      <w:r>
+        <w:rPr>
+          <w:rFonts w:ascii="Courier New" w:hAnsi="Courier New" w:cs="Courier New"/>
+        </w:rPr>
+        <w:br/>
+      </w:r>
+      <w:proofErr w:type="spellStart"/>
+      <w:r>
+        <w:rPr>
+          <w:rFonts w:ascii="Courier New" w:hAnsi="Courier New" w:cs="Courier New"/>
+        </w:rPr>
+        <w:t>Pretha</w:t>
+      </w:r>
+      <w:proofErr w:type="spellEnd"/>
+      <w:r>
+        <w:rPr>
+          <w:rFonts w:ascii="Courier New" w:hAnsi="Courier New" w:cs="Courier New"/>
+        </w:rPr>
+        <w:t xml:space="preserve"> Darshi</w:t>
       </w:r>
       <w:r>
         <w:rPr>

</xml_diff>